<commit_message>
update sniffers, improve logging
</commit_message>
<xml_diff>
--- a/instructions/Install Frida on local PC.docx
+++ b/instructions/Install Frida on local PC.docx
@@ -18,9 +18,9 @@
         <w:tblLook w:val="04A0" w:firstRow="1" w:lastRow="0" w:firstColumn="1" w:lastColumn="0" w:noHBand="0" w:noVBand="1"/>
       </w:tblPr>
       <w:tblGrid>
-        <w:gridCol w:w="4339"/>
-        <w:gridCol w:w="4341"/>
-        <w:gridCol w:w="4341"/>
+        <w:gridCol w:w="3255"/>
+        <w:gridCol w:w="4455"/>
+        <w:gridCol w:w="5311"/>
       </w:tblGrid>
       <w:tr>
         <w:trPr>
@@ -28,7 +28,7 @@
         </w:trPr>
         <w:tc>
           <w:tcPr>
-            <w:tcW w:w="4339" w:type="dxa"/>
+            <w:tcW w:w="3255" w:type="dxa"/>
           </w:tcPr>
           <w:p>
             <w:pPr>
@@ -49,7 +49,7 @@
         </w:tc>
         <w:tc>
           <w:tcPr>
-            <w:tcW w:w="4341" w:type="dxa"/>
+            <w:tcW w:w="4455" w:type="dxa"/>
           </w:tcPr>
           <w:p>
             <w:pPr>
@@ -70,7 +70,7 @@
         </w:tc>
         <w:tc>
           <w:tcPr>
-            <w:tcW w:w="4341" w:type="dxa"/>
+            <w:tcW w:w="5311" w:type="dxa"/>
           </w:tcPr>
           <w:p>
             <w:pPr>
@@ -88,36 +88,6 @@
               <w:t>Notes</w:t>
             </w:r>
           </w:p>
-        </w:tc>
-      </w:tr>
-      <w:tr>
-        <w:trPr>
-          <w:trHeight w:val="286"/>
-        </w:trPr>
-        <w:tc>
-          <w:tcPr>
-            <w:tcW w:w="4339" w:type="dxa"/>
-            <w:vAlign w:val="center"/>
-          </w:tcPr>
-          <w:p>
-            <w:r>
-              <w:t>Install Frida on local PC</w:t>
-            </w:r>
-          </w:p>
-        </w:tc>
-        <w:tc>
-          <w:tcPr>
-            <w:tcW w:w="4341" w:type="dxa"/>
-            <w:vAlign w:val="center"/>
-          </w:tcPr>
-          <w:p/>
-        </w:tc>
-        <w:tc>
-          <w:tcPr>
-            <w:tcW w:w="4341" w:type="dxa"/>
-            <w:vAlign w:val="center"/>
-          </w:tcPr>
-          <w:p/>
         </w:tc>
       </w:tr>
       <w:tr>
@@ -126,25 +96,36 @@
         </w:trPr>
         <w:tc>
           <w:tcPr>
-            <w:tcW w:w="4339" w:type="dxa"/>
-            <w:vAlign w:val="center"/>
-          </w:tcPr>
-          <w:p>
-            <w:r>
-              <w:t xml:space="preserve">Install Android studio and </w:t>
-            </w:r>
-          </w:p>
-        </w:tc>
-        <w:tc>
-          <w:tcPr>
-            <w:tcW w:w="4341" w:type="dxa"/>
-            <w:vAlign w:val="center"/>
-          </w:tcPr>
-          <w:p/>
-        </w:tc>
-        <w:tc>
-          <w:tcPr>
-            <w:tcW w:w="4341" w:type="dxa"/>
+            <w:tcW w:w="3255" w:type="dxa"/>
+            <w:vAlign w:val="center"/>
+          </w:tcPr>
+          <w:p>
+            <w:r>
+              <w:t xml:space="preserve">Install Android studio </w:t>
+            </w:r>
+            <w:r>
+              <w:t xml:space="preserve">and </w:t>
+            </w:r>
+            <w:proofErr w:type="spellStart"/>
+            <w:r>
+              <w:t>adb</w:t>
+            </w:r>
+            <w:proofErr w:type="spellEnd"/>
+            <w:r>
+              <w:t xml:space="preserve"> </w:t>
+            </w:r>
+          </w:p>
+        </w:tc>
+        <w:tc>
+          <w:tcPr>
+            <w:tcW w:w="4455" w:type="dxa"/>
+            <w:vAlign w:val="center"/>
+          </w:tcPr>
+          <w:p/>
+        </w:tc>
+        <w:tc>
+          <w:tcPr>
+            <w:tcW w:w="5311" w:type="dxa"/>
             <w:vAlign w:val="center"/>
           </w:tcPr>
           <w:p/>
@@ -156,28 +137,25 @@
         </w:trPr>
         <w:tc>
           <w:tcPr>
-            <w:tcW w:w="4339" w:type="dxa"/>
-            <w:vAlign w:val="center"/>
-          </w:tcPr>
-          <w:p>
-            <w:r>
-              <w:t>C</w:t>
-            </w:r>
-            <w:r>
-              <w:t>reate an Android Open Source AVD</w:t>
-            </w:r>
-          </w:p>
-        </w:tc>
-        <w:tc>
-          <w:tcPr>
-            <w:tcW w:w="4341" w:type="dxa"/>
-            <w:vAlign w:val="center"/>
-          </w:tcPr>
-          <w:p/>
-        </w:tc>
-        <w:tc>
-          <w:tcPr>
-            <w:tcW w:w="4341" w:type="dxa"/>
+            <w:tcW w:w="3255" w:type="dxa"/>
+            <w:vAlign w:val="center"/>
+          </w:tcPr>
+          <w:p>
+            <w:r>
+              <w:t>Create an Android Open Source AVD</w:t>
+            </w:r>
+          </w:p>
+        </w:tc>
+        <w:tc>
+          <w:tcPr>
+            <w:tcW w:w="4455" w:type="dxa"/>
+            <w:vAlign w:val="center"/>
+          </w:tcPr>
+          <w:p/>
+        </w:tc>
+        <w:tc>
+          <w:tcPr>
+            <w:tcW w:w="5311" w:type="dxa"/>
             <w:vAlign w:val="center"/>
           </w:tcPr>
           <w:p/>
@@ -189,7 +167,7 @@
         </w:trPr>
         <w:tc>
           <w:tcPr>
-            <w:tcW w:w="4339" w:type="dxa"/>
+            <w:tcW w:w="3255" w:type="dxa"/>
             <w:vAlign w:val="center"/>
           </w:tcPr>
           <w:p>
@@ -200,14 +178,14 @@
         </w:tc>
         <w:tc>
           <w:tcPr>
-            <w:tcW w:w="4341" w:type="dxa"/>
-            <w:vAlign w:val="center"/>
-          </w:tcPr>
-          <w:p/>
-        </w:tc>
-        <w:tc>
-          <w:tcPr>
-            <w:tcW w:w="4341" w:type="dxa"/>
+            <w:tcW w:w="4455" w:type="dxa"/>
+            <w:vAlign w:val="center"/>
+          </w:tcPr>
+          <w:p/>
+        </w:tc>
+        <w:tc>
+          <w:tcPr>
+            <w:tcW w:w="5311" w:type="dxa"/>
             <w:vAlign w:val="center"/>
           </w:tcPr>
           <w:p/>
@@ -219,39 +197,153 @@
         </w:trPr>
         <w:tc>
           <w:tcPr>
-            <w:tcW w:w="4339" w:type="dxa"/>
-            <w:vAlign w:val="center"/>
-          </w:tcPr>
-          <w:p>
-            <w:r>
-              <w:t>Login manually</w:t>
-            </w:r>
-          </w:p>
-        </w:tc>
-        <w:tc>
-          <w:tcPr>
-            <w:tcW w:w="4341" w:type="dxa"/>
-            <w:vAlign w:val="center"/>
-          </w:tcPr>
-          <w:p/>
-        </w:tc>
-        <w:tc>
-          <w:tcPr>
-            <w:tcW w:w="4341" w:type="dxa"/>
-            <w:vAlign w:val="center"/>
-          </w:tcPr>
-          <w:p>
-            <w:r>
-              <w:t xml:space="preserve">The apps don’t appear on the home screen, will need to launch with </w:t>
-            </w:r>
+            <w:tcW w:w="3255" w:type="dxa"/>
+            <w:vAlign w:val="center"/>
+          </w:tcPr>
+          <w:p>
+            <w:r>
+              <w:t>Launch Apps</w:t>
+            </w:r>
+          </w:p>
+        </w:tc>
+        <w:tc>
+          <w:tcPr>
+            <w:tcW w:w="4455" w:type="dxa"/>
+            <w:vAlign w:val="center"/>
+          </w:tcPr>
+          <w:p>
+            <w:pPr>
+              <w:tabs>
+                <w:tab w:val="left" w:pos="560"/>
+                <w:tab w:val="left" w:pos="1120"/>
+                <w:tab w:val="left" w:pos="1680"/>
+                <w:tab w:val="left" w:pos="2240"/>
+                <w:tab w:val="left" w:pos="2800"/>
+                <w:tab w:val="left" w:pos="3360"/>
+                <w:tab w:val="left" w:pos="3920"/>
+                <w:tab w:val="left" w:pos="4480"/>
+                <w:tab w:val="left" w:pos="5040"/>
+                <w:tab w:val="left" w:pos="5600"/>
+                <w:tab w:val="left" w:pos="6160"/>
+                <w:tab w:val="left" w:pos="6720"/>
+              </w:tabs>
+              <w:autoSpaceDE w:val="0"/>
+              <w:autoSpaceDN w:val="0"/>
+              <w:adjustRightInd w:val="0"/>
+              <w:rPr>
+                <w:rFonts w:ascii="Menlo" w:eastAsiaTheme="minorHAnsi" w:hAnsi="Menlo" w:cs="Menlo"/>
+                <w:color w:val="000000"/>
+                <w:kern w:val="0"/>
+                <w:sz w:val="22"/>
+                <w:szCs w:val="22"/>
+              </w:rPr>
+            </w:pPr>
             <w:proofErr w:type="spellStart"/>
             <w:r>
+              <w:rPr>
+                <w:rFonts w:ascii="Menlo" w:eastAsiaTheme="minorHAnsi" w:hAnsi="Menlo" w:cs="Menlo"/>
+                <w:color w:val="000000"/>
+                <w:kern w:val="0"/>
+                <w:sz w:val="22"/>
+                <w:szCs w:val="22"/>
+              </w:rPr>
               <w:t>adb</w:t>
             </w:r>
             <w:proofErr w:type="spellEnd"/>
             <w:r>
-              <w:t xml:space="preserve"> monkey</w:t>
-            </w:r>
+              <w:rPr>
+                <w:rFonts w:ascii="Menlo" w:eastAsiaTheme="minorHAnsi" w:hAnsi="Menlo" w:cs="Menlo"/>
+                <w:color w:val="000000"/>
+                <w:kern w:val="0"/>
+                <w:sz w:val="22"/>
+                <w:szCs w:val="22"/>
+              </w:rPr>
+              <w:t xml:space="preserve"> shell monkey -p </w:t>
+            </w:r>
+            <w:r>
+              <w:rPr>
+                <w:rFonts w:ascii="Menlo" w:eastAsiaTheme="minorHAnsi" w:hAnsi="Menlo" w:cs="Menlo"/>
+                <w:color w:val="000000"/>
+                <w:kern w:val="0"/>
+                <w:sz w:val="22"/>
+                <w:szCs w:val="22"/>
+              </w:rPr>
+              <w:t xml:space="preserve">[app] </w:t>
+            </w:r>
+            <w:r>
+              <w:rPr>
+                <w:rFonts w:ascii="Menlo" w:eastAsiaTheme="minorHAnsi" w:hAnsi="Menlo" w:cs="Menlo"/>
+                <w:color w:val="000000"/>
+                <w:kern w:val="0"/>
+                <w:sz w:val="22"/>
+                <w:szCs w:val="22"/>
+              </w:rPr>
+              <w:t xml:space="preserve">-c </w:t>
+            </w:r>
+            <w:proofErr w:type="spellStart"/>
+            <w:r>
+              <w:rPr>
+                <w:rFonts w:ascii="Menlo" w:eastAsiaTheme="minorHAnsi" w:hAnsi="Menlo" w:cs="Menlo"/>
+                <w:color w:val="000000"/>
+                <w:kern w:val="0"/>
+                <w:sz w:val="22"/>
+                <w:szCs w:val="22"/>
+              </w:rPr>
+              <w:t>android.intent.category.LAUNCHER</w:t>
+            </w:r>
+            <w:proofErr w:type="spellEnd"/>
+            <w:r>
+              <w:rPr>
+                <w:rFonts w:ascii="Menlo" w:eastAsiaTheme="minorHAnsi" w:hAnsi="Menlo" w:cs="Menlo"/>
+                <w:color w:val="000000"/>
+                <w:kern w:val="0"/>
+                <w:sz w:val="22"/>
+                <w:szCs w:val="22"/>
+              </w:rPr>
+              <w:t xml:space="preserve"> 1</w:t>
+            </w:r>
+          </w:p>
+        </w:tc>
+        <w:tc>
+          <w:tcPr>
+            <w:tcW w:w="5311" w:type="dxa"/>
+            <w:vAlign w:val="center"/>
+          </w:tcPr>
+          <w:p>
+            <w:proofErr w:type="spellStart"/>
+            <w:r>
+              <w:rPr>
+                <w:rFonts w:ascii="Menlo" w:eastAsiaTheme="minorHAnsi" w:hAnsi="Menlo" w:cs="Menlo"/>
+                <w:color w:val="000000"/>
+                <w:kern w:val="0"/>
+                <w:sz w:val="22"/>
+                <w:szCs w:val="22"/>
+              </w:rPr>
+              <w:t>com.microsoft.xboxone.smartglass</w:t>
+            </w:r>
+            <w:proofErr w:type="spellEnd"/>
+            <w:r>
+              <w:rPr>
+                <w:rFonts w:ascii="Menlo" w:eastAsiaTheme="minorHAnsi" w:hAnsi="Menlo" w:cs="Menlo"/>
+                <w:color w:val="000000"/>
+                <w:kern w:val="0"/>
+                <w:sz w:val="22"/>
+                <w:szCs w:val="22"/>
+              </w:rPr>
+              <w:t xml:space="preserve"> OR </w:t>
+            </w:r>
+            <w:proofErr w:type="spellStart"/>
+            <w:r>
+              <w:rPr>
+                <w:rFonts w:ascii="Menlo" w:eastAsiaTheme="minorHAnsi" w:hAnsi="Menlo" w:cs="Menlo"/>
+                <w:color w:val="000000"/>
+                <w:kern w:val="0"/>
+                <w:sz w:val="22"/>
+                <w:szCs w:val="22"/>
+              </w:rPr>
+              <w:t>com.scee.psxandroid</w:t>
+            </w:r>
+            <w:proofErr w:type="spellEnd"/>
           </w:p>
         </w:tc>
       </w:tr>
@@ -261,113 +353,25 @@
         </w:trPr>
         <w:tc>
           <w:tcPr>
-            <w:tcW w:w="4339" w:type="dxa"/>
-            <w:vAlign w:val="center"/>
-          </w:tcPr>
-          <w:p>
-            <w:r>
-              <w:t>Install Frida server – this needs to match the AVD’s architecture and be the same version as the Frida version installed on local client</w:t>
-            </w:r>
-          </w:p>
-        </w:tc>
-        <w:tc>
-          <w:tcPr>
-            <w:tcW w:w="4341" w:type="dxa"/>
-            <w:vAlign w:val="center"/>
-          </w:tcPr>
-          <w:p>
-            <w:proofErr w:type="spellStart"/>
-            <w:r>
-              <w:rPr>
-                <w:rFonts w:ascii="Menlo" w:hAnsi="Menlo" w:cs="Menlo"/>
-                <w:color w:val="000000"/>
-                <w:kern w:val="0"/>
-                <w:sz w:val="22"/>
-                <w:szCs w:val="22"/>
-              </w:rPr>
-              <w:t>adb</w:t>
-            </w:r>
-            <w:proofErr w:type="spellEnd"/>
-            <w:r>
-              <w:rPr>
-                <w:rFonts w:ascii="Menlo" w:hAnsi="Menlo" w:cs="Menlo"/>
-                <w:color w:val="000000"/>
-                <w:kern w:val="0"/>
-                <w:sz w:val="22"/>
-                <w:szCs w:val="22"/>
-              </w:rPr>
-              <w:t xml:space="preserve"> push frida-server-16.6.6-android-arm64</w:t>
-            </w:r>
-            <w:r>
-              <w:rPr>
-                <w:rFonts w:ascii="Menlo" w:hAnsi="Menlo" w:cs="Menlo"/>
-                <w:color w:val="000000"/>
-                <w:kern w:val="0"/>
-                <w:sz w:val="22"/>
-                <w:szCs w:val="22"/>
-              </w:rPr>
-              <w:t xml:space="preserve"> </w:t>
-            </w:r>
-            <w:r>
-              <w:rPr>
-                <w:rFonts w:ascii="Menlo" w:hAnsi="Menlo" w:cs="Menlo"/>
-                <w:color w:val="000000"/>
-                <w:kern w:val="0"/>
-                <w:sz w:val="22"/>
-                <w:szCs w:val="22"/>
-              </w:rPr>
-              <w:t>/data/local/</w:t>
-            </w:r>
-            <w:proofErr w:type="spellStart"/>
-            <w:r>
-              <w:rPr>
-                <w:rFonts w:ascii="Menlo" w:hAnsi="Menlo" w:cs="Menlo"/>
-                <w:color w:val="000000"/>
-                <w:kern w:val="0"/>
-                <w:sz w:val="22"/>
-                <w:szCs w:val="22"/>
-              </w:rPr>
-              <w:t>tmp</w:t>
-            </w:r>
-            <w:proofErr w:type="spellEnd"/>
-            <w:r>
-              <w:rPr>
-                <w:rFonts w:ascii="Menlo" w:hAnsi="Menlo" w:cs="Menlo"/>
-                <w:color w:val="000000"/>
-                <w:kern w:val="0"/>
-                <w:sz w:val="22"/>
-                <w:szCs w:val="22"/>
-              </w:rPr>
-              <w:t>/</w:t>
-            </w:r>
-            <w:proofErr w:type="spellStart"/>
-            <w:r>
-              <w:rPr>
-                <w:rFonts w:ascii="Menlo" w:hAnsi="Menlo" w:cs="Menlo"/>
-                <w:color w:val="000000"/>
-                <w:kern w:val="0"/>
-                <w:sz w:val="22"/>
-                <w:szCs w:val="22"/>
-              </w:rPr>
-              <w:t>frida</w:t>
-            </w:r>
-            <w:proofErr w:type="spellEnd"/>
-            <w:r>
-              <w:rPr>
-                <w:rFonts w:ascii="Menlo" w:hAnsi="Menlo" w:cs="Menlo"/>
-                <w:color w:val="000000"/>
-                <w:kern w:val="0"/>
-                <w:sz w:val="22"/>
-                <w:szCs w:val="22"/>
-              </w:rPr>
-              <w:t>-server</w:t>
-            </w:r>
-          </w:p>
-          <w:p/>
-        </w:tc>
-        <w:tc>
-          <w:tcPr>
-            <w:tcW w:w="4341" w:type="dxa"/>
+            <w:tcW w:w="3255" w:type="dxa"/>
+            <w:vAlign w:val="center"/>
+          </w:tcPr>
+          <w:p>
+            <w:r>
+              <w:t>Login manually</w:t>
+            </w:r>
+          </w:p>
+        </w:tc>
+        <w:tc>
+          <w:tcPr>
+            <w:tcW w:w="4455" w:type="dxa"/>
+            <w:vAlign w:val="center"/>
+          </w:tcPr>
+          <w:p/>
+        </w:tc>
+        <w:tc>
+          <w:tcPr>
+            <w:tcW w:w="5311" w:type="dxa"/>
             <w:vAlign w:val="center"/>
           </w:tcPr>
           <w:p/>
@@ -379,28 +383,120 @@
         </w:trPr>
         <w:tc>
           <w:tcPr>
-            <w:tcW w:w="4339" w:type="dxa"/>
-            <w:vAlign w:val="center"/>
-          </w:tcPr>
-          <w:p>
-            <w:r>
-              <w:t>Install necessary python libraries</w:t>
-            </w:r>
-          </w:p>
-        </w:tc>
-        <w:tc>
-          <w:tcPr>
-            <w:tcW w:w="4341" w:type="dxa"/>
-            <w:vAlign w:val="center"/>
-          </w:tcPr>
-          <w:p/>
-        </w:tc>
-        <w:tc>
-          <w:tcPr>
-            <w:tcW w:w="4341" w:type="dxa"/>
-            <w:vAlign w:val="center"/>
-          </w:tcPr>
-          <w:p/>
+            <w:tcW w:w="3255" w:type="dxa"/>
+            <w:vAlign w:val="center"/>
+          </w:tcPr>
+          <w:p>
+            <w:r>
+              <w:t>Install Frida server – this needs to match the AVD’s architecture and be the same version as the Frida version installed on local client</w:t>
+            </w:r>
+          </w:p>
+        </w:tc>
+        <w:tc>
+          <w:tcPr>
+            <w:tcW w:w="4455" w:type="dxa"/>
+            <w:vAlign w:val="center"/>
+          </w:tcPr>
+          <w:p>
+            <w:proofErr w:type="spellStart"/>
+            <w:r>
+              <w:rPr>
+                <w:rFonts w:ascii="Menlo" w:hAnsi="Menlo" w:cs="Menlo"/>
+                <w:color w:val="000000"/>
+                <w:kern w:val="0"/>
+                <w:sz w:val="22"/>
+                <w:szCs w:val="22"/>
+              </w:rPr>
+              <w:t>adb</w:t>
+            </w:r>
+            <w:proofErr w:type="spellEnd"/>
+            <w:r>
+              <w:rPr>
+                <w:rFonts w:ascii="Menlo" w:hAnsi="Menlo" w:cs="Menlo"/>
+                <w:color w:val="000000"/>
+                <w:kern w:val="0"/>
+                <w:sz w:val="22"/>
+                <w:szCs w:val="22"/>
+              </w:rPr>
+              <w:t xml:space="preserve"> push frida-server-16.6.6-android-arm64</w:t>
+            </w:r>
+            <w:r>
+              <w:rPr>
+                <w:rFonts w:ascii="Menlo" w:hAnsi="Menlo" w:cs="Menlo"/>
+                <w:color w:val="000000"/>
+                <w:kern w:val="0"/>
+                <w:sz w:val="22"/>
+                <w:szCs w:val="22"/>
+              </w:rPr>
+              <w:t xml:space="preserve"> </w:t>
+            </w:r>
+            <w:r>
+              <w:rPr>
+                <w:rFonts w:ascii="Menlo" w:hAnsi="Menlo" w:cs="Menlo"/>
+                <w:color w:val="000000"/>
+                <w:kern w:val="0"/>
+                <w:sz w:val="22"/>
+                <w:szCs w:val="22"/>
+              </w:rPr>
+              <w:t>/data/local/</w:t>
+            </w:r>
+            <w:proofErr w:type="spellStart"/>
+            <w:r>
+              <w:rPr>
+                <w:rFonts w:ascii="Menlo" w:hAnsi="Menlo" w:cs="Menlo"/>
+                <w:color w:val="000000"/>
+                <w:kern w:val="0"/>
+                <w:sz w:val="22"/>
+                <w:szCs w:val="22"/>
+              </w:rPr>
+              <w:t>tmp</w:t>
+            </w:r>
+            <w:proofErr w:type="spellEnd"/>
+            <w:r>
+              <w:rPr>
+                <w:rFonts w:ascii="Menlo" w:hAnsi="Menlo" w:cs="Menlo"/>
+                <w:color w:val="000000"/>
+                <w:kern w:val="0"/>
+                <w:sz w:val="22"/>
+                <w:szCs w:val="22"/>
+              </w:rPr>
+              <w:t>/</w:t>
+            </w:r>
+            <w:proofErr w:type="spellStart"/>
+            <w:r>
+              <w:rPr>
+                <w:rFonts w:ascii="Menlo" w:hAnsi="Menlo" w:cs="Menlo"/>
+                <w:color w:val="000000"/>
+                <w:kern w:val="0"/>
+                <w:sz w:val="22"/>
+                <w:szCs w:val="22"/>
+              </w:rPr>
+              <w:t>frida</w:t>
+            </w:r>
+            <w:proofErr w:type="spellEnd"/>
+            <w:r>
+              <w:rPr>
+                <w:rFonts w:ascii="Menlo" w:hAnsi="Menlo" w:cs="Menlo"/>
+                <w:color w:val="000000"/>
+                <w:kern w:val="0"/>
+                <w:sz w:val="22"/>
+                <w:szCs w:val="22"/>
+              </w:rPr>
+              <w:t>-server</w:t>
+            </w:r>
+          </w:p>
+          <w:p/>
+        </w:tc>
+        <w:tc>
+          <w:tcPr>
+            <w:tcW w:w="5311" w:type="dxa"/>
+            <w:vAlign w:val="center"/>
+          </w:tcPr>
+          <w:p>
+            <w:r>
+              <w:t>https://medium.com/@SecureWithMohit/getting-started-with-frida-setting-up-on-an-emulator-47980170d2b2</w:t>
+            </w:r>
+          </w:p>
         </w:tc>
       </w:tr>
       <w:tr>
@@ -409,61 +505,31 @@
         </w:trPr>
         <w:tc>
           <w:tcPr>
-            <w:tcW w:w="4339" w:type="dxa"/>
-            <w:vAlign w:val="center"/>
-          </w:tcPr>
-          <w:p>
-            <w:r>
-              <w:t>Setup alert email credentials</w:t>
-            </w:r>
-          </w:p>
-        </w:tc>
-        <w:tc>
-          <w:tcPr>
-            <w:tcW w:w="4341" w:type="dxa"/>
-            <w:vAlign w:val="center"/>
-          </w:tcPr>
-          <w:p/>
-        </w:tc>
-        <w:tc>
-          <w:tcPr>
-            <w:tcW w:w="4341" w:type="dxa"/>
-            <w:vAlign w:val="center"/>
-          </w:tcPr>
-          <w:p>
-            <w:r>
-              <w:t xml:space="preserve">If using </w:t>
-            </w:r>
-            <w:proofErr w:type="spellStart"/>
-            <w:r>
-              <w:t>yagmail</w:t>
-            </w:r>
-            <w:proofErr w:type="spellEnd"/>
-            <w:r>
-              <w:t>/</w:t>
-            </w:r>
-            <w:proofErr w:type="spellStart"/>
-            <w:r>
-              <w:t>gmail</w:t>
-            </w:r>
-            <w:proofErr w:type="spellEnd"/>
-            <w:r>
-              <w:t xml:space="preserve">, copy </w:t>
-            </w:r>
-            <w:proofErr w:type="spellStart"/>
-            <w:r>
-              <w:t>credentials.json</w:t>
-            </w:r>
-            <w:proofErr w:type="spellEnd"/>
-            <w:r>
-              <w:t xml:space="preserve"> into root </w:t>
-            </w:r>
-            <w:proofErr w:type="spellStart"/>
-            <w:r>
-              <w:t>dir</w:t>
-            </w:r>
-            <w:proofErr w:type="spellEnd"/>
-          </w:p>
+            <w:tcW w:w="3255" w:type="dxa"/>
+            <w:vAlign w:val="center"/>
+          </w:tcPr>
+          <w:p>
+            <w:r>
+              <w:t>Install necessary python libraries</w:t>
+            </w:r>
+            <w:r>
+              <w:t xml:space="preserve"> (Frida)</w:t>
+            </w:r>
+          </w:p>
+        </w:tc>
+        <w:tc>
+          <w:tcPr>
+            <w:tcW w:w="4455" w:type="dxa"/>
+            <w:vAlign w:val="center"/>
+          </w:tcPr>
+          <w:p/>
+        </w:tc>
+        <w:tc>
+          <w:tcPr>
+            <w:tcW w:w="5311" w:type="dxa"/>
+            <w:vAlign w:val="center"/>
+          </w:tcPr>
+          <w:p/>
         </w:tc>
       </w:tr>
       <w:tr>
@@ -472,26 +538,89 @@
         </w:trPr>
         <w:tc>
           <w:tcPr>
-            <w:tcW w:w="4339" w:type="dxa"/>
+            <w:tcW w:w="3255" w:type="dxa"/>
             <w:vAlign w:val="center"/>
           </w:tcPr>
           <w:p>
             <w:r>
               <w:lastRenderedPageBreak/>
+              <w:t>Setup alert email credentials</w:t>
+            </w:r>
+          </w:p>
+        </w:tc>
+        <w:tc>
+          <w:tcPr>
+            <w:tcW w:w="4455" w:type="dxa"/>
+            <w:vAlign w:val="center"/>
+          </w:tcPr>
+          <w:p/>
+        </w:tc>
+        <w:tc>
+          <w:tcPr>
+            <w:tcW w:w="5311" w:type="dxa"/>
+            <w:vAlign w:val="center"/>
+          </w:tcPr>
+          <w:p>
+            <w:r>
+              <w:t xml:space="preserve">If using </w:t>
+            </w:r>
+            <w:proofErr w:type="spellStart"/>
+            <w:r>
+              <w:t>yagmail</w:t>
+            </w:r>
+            <w:proofErr w:type="spellEnd"/>
+            <w:r>
+              <w:t>/</w:t>
+            </w:r>
+            <w:proofErr w:type="spellStart"/>
+            <w:r>
+              <w:t>gmail</w:t>
+            </w:r>
+            <w:proofErr w:type="spellEnd"/>
+            <w:r>
+              <w:t xml:space="preserve">, copy </w:t>
+            </w:r>
+            <w:proofErr w:type="spellStart"/>
+            <w:r>
+              <w:t>credentials.json</w:t>
+            </w:r>
+            <w:proofErr w:type="spellEnd"/>
+            <w:r>
+              <w:t xml:space="preserve"> into root </w:t>
+            </w:r>
+            <w:proofErr w:type="spellStart"/>
+            <w:r>
+              <w:t>dir</w:t>
+            </w:r>
+            <w:proofErr w:type="spellEnd"/>
+          </w:p>
+        </w:tc>
+      </w:tr>
+      <w:tr>
+        <w:trPr>
+          <w:trHeight w:val="901"/>
+        </w:trPr>
+        <w:tc>
+          <w:tcPr>
+            <w:tcW w:w="3255" w:type="dxa"/>
+            <w:vAlign w:val="center"/>
+          </w:tcPr>
+          <w:p>
+            <w:r>
               <w:t>Launch orchestrator script</w:t>
             </w:r>
           </w:p>
         </w:tc>
         <w:tc>
           <w:tcPr>
-            <w:tcW w:w="4341" w:type="dxa"/>
-            <w:vAlign w:val="center"/>
-          </w:tcPr>
-          <w:p/>
-        </w:tc>
-        <w:tc>
-          <w:tcPr>
-            <w:tcW w:w="4341" w:type="dxa"/>
+            <w:tcW w:w="4455" w:type="dxa"/>
+            <w:vAlign w:val="center"/>
+          </w:tcPr>
+          <w:p/>
+        </w:tc>
+        <w:tc>
+          <w:tcPr>
+            <w:tcW w:w="5311" w:type="dxa"/>
             <w:vAlign w:val="center"/>
           </w:tcPr>
           <w:p/>

</xml_diff>